<commit_message>
More baseline, more stuffs
</commit_message>
<xml_diff>
--- a/Overview_and_general_notes.docx
+++ b/Overview_and_general_notes.docx
@@ -242,7 +242,21 @@
           <w:rFonts w:ascii="Garamond" w:hAnsi="Garamond"/>
           <w:lang w:val="en-US"/>
         </w:rPr>
-        <w:t>1. analyze human annotation disagreements (use a NER dataset with many annotators)</w:t>
+        <w:t xml:space="preserve">1. </w:t>
+      </w:r>
+      <w:r>
+        <w:rPr>
+          <w:rFonts w:ascii="Garamond" w:hAnsi="Garamond"/>
+          <w:lang w:val="en-US"/>
+        </w:rPr>
+        <w:t>A</w:t>
+      </w:r>
+      <w:r>
+        <w:rPr>
+          <w:rFonts w:ascii="Garamond" w:hAnsi="Garamond"/>
+          <w:lang w:val="en-US"/>
+        </w:rPr>
+        <w:t>nalyze human annotation disagreements (use a NER dataset with many annotators)</w:t>
       </w:r>
     </w:p>
     <w:p>
@@ -349,7 +363,21 @@
           <w:rFonts w:ascii="Garamond" w:hAnsi="Garamond"/>
           <w:lang w:val="en-US"/>
         </w:rPr>
-        <w:t>2. compare with automatic system errors</w:t>
+        <w:t xml:space="preserve">2. </w:t>
+      </w:r>
+      <w:r>
+        <w:rPr>
+          <w:rFonts w:ascii="Garamond" w:hAnsi="Garamond"/>
+          <w:lang w:val="en-US"/>
+        </w:rPr>
+        <w:t>Compare</w:t>
+      </w:r>
+      <w:r>
+        <w:rPr>
+          <w:rFonts w:ascii="Garamond" w:hAnsi="Garamond"/>
+          <w:lang w:val="en-US"/>
+        </w:rPr>
+        <w:t xml:space="preserve"> with automatic system errors</w:t>
       </w:r>
     </w:p>
     <w:p>
@@ -970,20 +998,48 @@
         <w:rPr>
           <w:rFonts w:ascii="Garamond" w:hAnsi="Garamond"/>
         </w:rPr>
-        <w:t>To get feedback. E.g. perhaps there is a toolkit or a dataset that can help you out, and save you a lot of time.</w:t>
-      </w:r>
-    </w:p>
-    <w:p>
-      <w:pPr>
-        <w:rPr>
-          <w:rFonts w:ascii="Garamond" w:hAnsi="Garamond"/>
-        </w:rPr>
-      </w:pPr>
-      <w:r>
-        <w:rPr>
-          <w:rFonts w:ascii="Garamond" w:hAnsi="Garamond"/>
-        </w:rPr>
-        <w:t>Note also that the presentation is just 5 minutes per group, so I would suggest to skip table of contents and extensive background overviews. Focus on what you contribute instead (rule of thumb is that most people need 1 minute per slide).  </w:t>
+        <w:t xml:space="preserve">To get feedback. E.g. perhaps there is a toolkit or a dataset that can help you </w:t>
+      </w:r>
+      <w:proofErr w:type="gramStart"/>
+      <w:r>
+        <w:rPr>
+          <w:rFonts w:ascii="Garamond" w:hAnsi="Garamond"/>
+        </w:rPr>
+        <w:t>out, and</w:t>
+      </w:r>
+      <w:proofErr w:type="gramEnd"/>
+      <w:r>
+        <w:rPr>
+          <w:rFonts w:ascii="Garamond" w:hAnsi="Garamond"/>
+        </w:rPr>
+        <w:t xml:space="preserve"> save you a lot of time.</w:t>
+      </w:r>
+    </w:p>
+    <w:p>
+      <w:pPr>
+        <w:rPr>
+          <w:rFonts w:ascii="Garamond" w:hAnsi="Garamond"/>
+        </w:rPr>
+      </w:pPr>
+      <w:r>
+        <w:rPr>
+          <w:rFonts w:ascii="Garamond" w:hAnsi="Garamond"/>
+        </w:rPr>
+        <w:t xml:space="preserve">Note also that the presentation is just 5 minutes per group, so I would suggest </w:t>
+      </w:r>
+      <w:proofErr w:type="gramStart"/>
+      <w:r>
+        <w:rPr>
+          <w:rFonts w:ascii="Garamond" w:hAnsi="Garamond"/>
+        </w:rPr>
+        <w:t>to skip</w:t>
+      </w:r>
+      <w:proofErr w:type="gramEnd"/>
+      <w:r>
+        <w:rPr>
+          <w:rFonts w:ascii="Garamond" w:hAnsi="Garamond"/>
+        </w:rPr>
+        <w:t xml:space="preserve"> table of contents and extensive background overviews. Focus on what you contribute instead (rule of thumb is that most people need 1 minute per slide).  </w:t>
       </w:r>
     </w:p>
     <w:p>
@@ -1456,7 +1512,21 @@
             <w:rStyle w:val="Hyperlink"/>
             <w:rFonts w:ascii="Garamond" w:hAnsi="Garamond"/>
           </w:rPr>
-          <w:t>https://github.com/acl-org/acl-style-files</w:t>
+          <w:t>https://gith</w:t>
+        </w:r>
+        <w:r>
+          <w:rPr>
+            <w:rStyle w:val="Hyperlink"/>
+            <w:rFonts w:ascii="Garamond" w:hAnsi="Garamond"/>
+          </w:rPr>
+          <w:t>u</w:t>
+        </w:r>
+        <w:r>
+          <w:rPr>
+            <w:rStyle w:val="Hyperlink"/>
+            <w:rFonts w:ascii="Garamond" w:hAnsi="Garamond"/>
+          </w:rPr>
+          <w:t>b.com/acl-org/acl-style-files</w:t>
         </w:r>
       </w:hyperlink>
       <w:r>
@@ -1481,7 +1551,21 @@
         <w:rPr>
           <w:rFonts w:ascii="Garamond" w:hAnsi="Garamond"/>
         </w:rPr>
-        <w:t>References/bibliography and appendix do not count (thank god!)</w:t>
+        <w:t xml:space="preserve">References/bibliography and appendix do not count (thank </w:t>
+      </w:r>
+      <w:proofErr w:type="gramStart"/>
+      <w:r>
+        <w:rPr>
+          <w:rFonts w:ascii="Garamond" w:hAnsi="Garamond"/>
+        </w:rPr>
+        <w:t>god</w:t>
+      </w:r>
+      <w:proofErr w:type="gramEnd"/>
+      <w:r>
+        <w:rPr>
+          <w:rFonts w:ascii="Garamond" w:hAnsi="Garamond"/>
+        </w:rPr>
+        <w:t>!)</w:t>
       </w:r>
       <w:r>
         <w:rPr>
@@ -3336,8 +3420,16 @@
               <w:rPr>
                 <w:rFonts w:ascii="Garamond" w:hAnsi="Garamond"/>
               </w:rPr>
-              <w:t>5 web</w:t>
-            </w:r>
+              <w:t xml:space="preserve">5 </w:t>
+            </w:r>
+            <w:proofErr w:type="gramStart"/>
+            <w:r>
+              <w:rPr>
+                <w:rFonts w:ascii="Garamond" w:hAnsi="Garamond"/>
+              </w:rPr>
+              <w:t>web</w:t>
+            </w:r>
+            <w:proofErr w:type="gramEnd"/>
           </w:p>
         </w:tc>
         <w:tc>
@@ -3678,8 +3770,16 @@
               <w:rPr>
                 <w:rFonts w:ascii="Garamond" w:hAnsi="Garamond"/>
               </w:rPr>
-              <w:t>5 wiki</w:t>
-            </w:r>
+              <w:t xml:space="preserve">5 </w:t>
+            </w:r>
+            <w:proofErr w:type="gramStart"/>
+            <w:r>
+              <w:rPr>
+                <w:rFonts w:ascii="Garamond" w:hAnsi="Garamond"/>
+              </w:rPr>
+              <w:t>wiki</w:t>
+            </w:r>
+            <w:proofErr w:type="gramEnd"/>
           </w:p>
         </w:tc>
         <w:tc>
@@ -6407,6 +6507,18 @@
       <w:szCs w:val="20"/>
     </w:rPr>
   </w:style>
+  <w:style w:type="character" w:styleId="FollowedHyperlink">
+    <w:name w:val="FollowedHyperlink"/>
+    <w:basedOn w:val="DefaultParagraphFont"/>
+    <w:uiPriority w:val="99"/>
+    <w:semiHidden/>
+    <w:unhideWhenUsed/>
+    <w:rsid w:val="009D2C3F"/>
+    <w:rPr>
+      <w:color w:val="96607D" w:themeColor="followedHyperlink"/>
+      <w:u w:val="single"/>
+    </w:rPr>
+  </w:style>
 </w:styles>
 </file>
 

</xml_diff>

<commit_message>
Step by step creatino
</commit_message>
<xml_diff>
--- a/Overview_and_general_notes.docx
+++ b/Overview_and_general_notes.docx
@@ -2,6 +2,365 @@
 <file path=word/document.xml><?xml version="1.0" encoding="utf-8"?>
 <w:document xmlns:wpc="http://schemas.microsoft.com/office/word/2010/wordprocessingCanvas" xmlns:cx="http://schemas.microsoft.com/office/drawing/2014/chartex" xmlns:cx1="http://schemas.microsoft.com/office/drawing/2015/9/8/chartex" xmlns:cx2="http://schemas.microsoft.com/office/drawing/2015/10/21/chartex" xmlns:cx3="http://schemas.microsoft.com/office/drawing/2016/5/9/chartex" xmlns:cx4="http://schemas.microsoft.com/office/drawing/2016/5/10/chartex" xmlns:cx5="http://schemas.microsoft.com/office/drawing/2016/5/11/chartex" xmlns:cx6="http://schemas.microsoft.com/office/drawing/2016/5/12/chartex" xmlns:cx7="http://schemas.microsoft.com/office/drawing/2016/5/13/chartex" xmlns:cx8="http://schemas.microsoft.com/office/drawing/2016/5/14/chartex" xmlns:mc="http://schemas.openxmlformats.org/markup-compatibility/2006" xmlns:aink="http://schemas.microsoft.com/office/drawing/2016/ink" xmlns:am3d="http://schemas.microsoft.com/office/drawing/2017/model3d" xmlns:o="urn:schemas-microsoft-com:office:office" xmlns:oel="http://schemas.microsoft.com/office/2019/extlst" xmlns:r="http://schemas.openxmlformats.org/officeDocument/2006/relationships" xmlns:m="http://schemas.openxmlformats.org/officeDocument/2006/math" xmlns:v="urn:schemas-microsoft-com:vml" xmlns:wp14="http://schemas.microsoft.com/office/word/2010/wordprocessingDrawing" xmlns:wp="http://schemas.openxmlformats.org/drawingml/2006/wordprocessingDrawing" xmlns:w10="urn:schemas-microsoft-com:office:word" xmlns:w="http://schemas.openxmlformats.org/wordprocessingml/2006/main" xmlns:w14="http://schemas.microsoft.com/office/word/2010/wordml" xmlns:w15="http://schemas.microsoft.com/office/word/2012/wordml" xmlns:w16cex="http://schemas.microsoft.com/office/word/2018/wordml/cex" xmlns:w16cid="http://schemas.microsoft.com/office/word/2016/wordml/cid" xmlns:w16="http://schemas.microsoft.com/office/word/2018/wordml" xmlns:w16du="http://schemas.microsoft.com/office/word/2023/wordml/word16du" xmlns:w16sdtdh="http://schemas.microsoft.com/office/word/2020/wordml/sdtdatahash" xmlns:w16sdtfl="http://schemas.microsoft.com/office/word/2024/wordml/sdtformatlock" xmlns:w16se="http://schemas.microsoft.com/office/word/2015/wordml/symex" xmlns:wpg="http://schemas.microsoft.com/office/word/2010/wordprocessingGroup" xmlns:wpi="http://schemas.microsoft.com/office/word/2010/wordprocessingInk" xmlns:wne="http://schemas.microsoft.com/office/word/2006/wordml" xmlns:wps="http://schemas.microsoft.com/office/word/2010/wordprocessingShape" mc:Ignorable="w14 w15 w16se w16cid w16 w16cex w16sdtdh w16sdtfl w16du wp14">
   <w:body>
+    <w:p>
+      <w:pPr>
+        <w:rPr>
+          <w:rFonts w:ascii="Garamond" w:hAnsi="Garamond"/>
+          <w:sz w:val="32"/>
+          <w:szCs w:val="32"/>
+          <w:lang w:val="en-GB"/>
+        </w:rPr>
+      </w:pPr>
+      <w:r>
+        <w:rPr>
+          <w:rFonts w:ascii="Garamond" w:hAnsi="Garamond"/>
+          <w:sz w:val="32"/>
+          <w:szCs w:val="32"/>
+          <w:lang w:val="en-GB"/>
+        </w:rPr>
+        <w:t>Our project step by step:</w:t>
+      </w:r>
+    </w:p>
+    <w:p>
+      <w:pPr>
+        <w:rPr>
+          <w:rFonts w:ascii="Garamond" w:hAnsi="Garamond"/>
+          <w:lang w:val="en-GB"/>
+        </w:rPr>
+      </w:pPr>
+      <w:r>
+        <w:rPr>
+          <w:rFonts w:ascii="Garamond" w:hAnsi="Garamond"/>
+          <w:b/>
+          <w:bCs/>
+          <w:lang w:val="en-GB"/>
+        </w:rPr>
+        <w:t>Step 0:</w:t>
+      </w:r>
+      <w:r>
+        <w:rPr>
+          <w:rFonts w:ascii="Garamond" w:hAnsi="Garamond"/>
+          <w:lang w:val="en-GB"/>
+        </w:rPr>
+        <w:t xml:space="preserve"> Finding datasets – silver data and large gold data</w:t>
+      </w:r>
+    </w:p>
+    <w:p>
+      <w:pPr>
+        <w:rPr>
+          <w:rFonts w:ascii="Garamond" w:hAnsi="Garamond"/>
+          <w:sz w:val="28"/>
+          <w:szCs w:val="28"/>
+          <w:lang w:val="en-GB"/>
+        </w:rPr>
+      </w:pPr>
+      <w:r>
+        <w:rPr>
+          <w:rFonts w:ascii="Garamond" w:hAnsi="Garamond"/>
+          <w:b/>
+          <w:bCs/>
+          <w:sz w:val="28"/>
+          <w:szCs w:val="28"/>
+          <w:lang w:val="en-GB"/>
+        </w:rPr>
+        <w:t>Angle</w:t>
+      </w:r>
+      <w:r>
+        <w:rPr>
+          <w:rFonts w:ascii="Garamond" w:hAnsi="Garamond"/>
+          <w:b/>
+          <w:bCs/>
+          <w:sz w:val="28"/>
+          <w:szCs w:val="28"/>
+          <w:lang w:val="en-GB"/>
+        </w:rPr>
+        <w:t xml:space="preserve"> 1:</w:t>
+      </w:r>
+      <w:r>
+        <w:rPr>
+          <w:rFonts w:ascii="Garamond" w:hAnsi="Garamond"/>
+          <w:sz w:val="28"/>
+          <w:szCs w:val="28"/>
+          <w:lang w:val="en-GB"/>
+        </w:rPr>
+        <w:t xml:space="preserve"> Comparing the results of silver data to ground truth</w:t>
+      </w:r>
+    </w:p>
+    <w:p>
+      <w:pPr>
+        <w:rPr>
+          <w:rFonts w:ascii="Garamond" w:hAnsi="Garamond"/>
+          <w:lang w:val="en-GB"/>
+        </w:rPr>
+      </w:pPr>
+      <w:r>
+        <w:rPr>
+          <w:rFonts w:ascii="Garamond" w:hAnsi="Garamond"/>
+          <w:b/>
+          <w:bCs/>
+          <w:lang w:val="en-GB"/>
+        </w:rPr>
+        <w:t>Step 1:</w:t>
+      </w:r>
+      <w:r>
+        <w:rPr>
+          <w:rFonts w:ascii="Garamond" w:hAnsi="Garamond"/>
+          <w:lang w:val="en-GB"/>
+        </w:rPr>
+        <w:t xml:space="preserve"> Re-annotate the silver data to get ground truth</w:t>
+      </w:r>
+    </w:p>
+    <w:p>
+      <w:pPr>
+        <w:rPr>
+          <w:rFonts w:ascii="Garamond" w:hAnsi="Garamond"/>
+          <w:lang w:val="en-GB"/>
+        </w:rPr>
+      </w:pPr>
+      <w:r>
+        <w:rPr>
+          <w:rFonts w:ascii="Garamond" w:hAnsi="Garamond"/>
+          <w:b/>
+          <w:bCs/>
+          <w:lang w:val="en-GB"/>
+        </w:rPr>
+        <w:t>Step 2:</w:t>
+      </w:r>
+      <w:r>
+        <w:rPr>
+          <w:rFonts w:ascii="Garamond" w:hAnsi="Garamond"/>
+          <w:lang w:val="en-GB"/>
+        </w:rPr>
+        <w:t xml:space="preserve"> Compare ground truth to silver data created labels, to see where errors lie, what type they are, and how often they occur. </w:t>
+      </w:r>
+    </w:p>
+    <w:p>
+      <w:pPr>
+        <w:rPr>
+          <w:rFonts w:ascii="Garamond" w:hAnsi="Garamond"/>
+          <w:lang w:val="en-GB"/>
+        </w:rPr>
+      </w:pPr>
+      <w:r>
+        <w:rPr>
+          <w:rFonts w:ascii="Garamond" w:hAnsi="Garamond"/>
+          <w:b/>
+          <w:bCs/>
+          <w:lang w:val="en-GB"/>
+        </w:rPr>
+        <w:t>Step 3:</w:t>
+      </w:r>
+      <w:r>
+        <w:rPr>
+          <w:rFonts w:ascii="Garamond" w:hAnsi="Garamond"/>
+          <w:lang w:val="en-GB"/>
+        </w:rPr>
+        <w:t xml:space="preserve"> Create performance metrics. Where do we disagree? Where does the model disagree with us?</w:t>
+      </w:r>
+    </w:p>
+    <w:p>
+      <w:pPr>
+        <w:rPr>
+          <w:rFonts w:ascii="Garamond" w:hAnsi="Garamond"/>
+          <w:sz w:val="28"/>
+          <w:szCs w:val="28"/>
+          <w:lang w:val="en-GB"/>
+        </w:rPr>
+      </w:pPr>
+      <w:r>
+        <w:rPr>
+          <w:rFonts w:ascii="Garamond" w:hAnsi="Garamond"/>
+          <w:b/>
+          <w:bCs/>
+          <w:sz w:val="28"/>
+          <w:szCs w:val="28"/>
+          <w:lang w:val="en-GB"/>
+        </w:rPr>
+        <w:t>Angle</w:t>
+      </w:r>
+      <w:r>
+        <w:rPr>
+          <w:rFonts w:ascii="Garamond" w:hAnsi="Garamond"/>
+          <w:b/>
+          <w:bCs/>
+          <w:sz w:val="28"/>
+          <w:szCs w:val="28"/>
+          <w:lang w:val="en-GB"/>
+        </w:rPr>
+        <w:t xml:space="preserve"> 2:</w:t>
+      </w:r>
+      <w:r>
+        <w:rPr>
+          <w:rFonts w:ascii="Garamond" w:hAnsi="Garamond"/>
+          <w:sz w:val="28"/>
+          <w:szCs w:val="28"/>
+          <w:lang w:val="en-GB"/>
+        </w:rPr>
+        <w:t xml:space="preserve"> The accessibility and usability of silver data</w:t>
+      </w:r>
+    </w:p>
+    <w:p>
+      <w:pPr>
+        <w:rPr>
+          <w:rFonts w:ascii="Garamond" w:hAnsi="Garamond"/>
+          <w:lang w:val="en-GB"/>
+        </w:rPr>
+      </w:pPr>
+      <w:r>
+        <w:rPr>
+          <w:rFonts w:ascii="Garamond" w:hAnsi="Garamond"/>
+          <w:b/>
+          <w:bCs/>
+          <w:lang w:val="en-GB"/>
+        </w:rPr>
+        <w:t>Step 1:</w:t>
+      </w:r>
+      <w:r>
+        <w:rPr>
+          <w:rFonts w:ascii="Garamond" w:hAnsi="Garamond"/>
+          <w:lang w:val="en-GB"/>
+        </w:rPr>
+        <w:t xml:space="preserve"> </w:t>
+      </w:r>
+      <w:r>
+        <w:rPr>
+          <w:rFonts w:ascii="Garamond" w:hAnsi="Garamond"/>
+          <w:lang w:val="en-GB"/>
+        </w:rPr>
+        <w:t>D</w:t>
+      </w:r>
+      <w:r>
+        <w:rPr>
+          <w:rFonts w:ascii="Garamond" w:hAnsi="Garamond"/>
+          <w:lang w:val="en-GB"/>
+        </w:rPr>
+        <w:t>ivide</w:t>
+      </w:r>
+      <w:r>
+        <w:rPr>
+          <w:rFonts w:ascii="Garamond" w:hAnsi="Garamond"/>
+          <w:lang w:val="en-GB"/>
+        </w:rPr>
+        <w:t xml:space="preserve"> gold data</w:t>
+      </w:r>
+      <w:r>
+        <w:rPr>
+          <w:rFonts w:ascii="Garamond" w:hAnsi="Garamond"/>
+          <w:lang w:val="en-GB"/>
+        </w:rPr>
+        <w:t xml:space="preserve"> into training, validation and test sets</w:t>
+      </w:r>
+      <w:r>
+        <w:rPr>
+          <w:rFonts w:ascii="Garamond" w:hAnsi="Garamond"/>
+          <w:lang w:val="en-GB"/>
+        </w:rPr>
+        <w:t>,</w:t>
+      </w:r>
+      <w:r>
+        <w:rPr>
+          <w:rFonts w:ascii="Garamond" w:hAnsi="Garamond"/>
+          <w:lang w:val="en-GB"/>
+        </w:rPr>
+        <w:t xml:space="preserve"> </w:t>
+      </w:r>
+      <w:r>
+        <w:rPr>
+          <w:rFonts w:ascii="Garamond" w:hAnsi="Garamond"/>
+          <w:lang w:val="en-GB"/>
+        </w:rPr>
+        <w:t>strip test set</w:t>
+      </w:r>
+      <w:r>
+        <w:rPr>
+          <w:rFonts w:ascii="Garamond" w:hAnsi="Garamond"/>
+          <w:lang w:val="en-GB"/>
+        </w:rPr>
+        <w:t xml:space="preserve"> of labels</w:t>
+      </w:r>
+    </w:p>
+    <w:p>
+      <w:pPr>
+        <w:rPr>
+          <w:rFonts w:ascii="Garamond" w:hAnsi="Garamond"/>
+          <w:lang w:val="en-GB"/>
+        </w:rPr>
+      </w:pPr>
+      <w:r>
+        <w:rPr>
+          <w:rFonts w:ascii="Garamond" w:hAnsi="Garamond"/>
+          <w:b/>
+          <w:bCs/>
+          <w:lang w:val="en-GB"/>
+        </w:rPr>
+        <w:t>Step 2:</w:t>
+      </w:r>
+      <w:r>
+        <w:rPr>
+          <w:rFonts w:ascii="Garamond" w:hAnsi="Garamond"/>
+          <w:lang w:val="en-GB"/>
+        </w:rPr>
+        <w:t xml:space="preserve"> Create a NER model (or use existing model), to label the data (without labels)</w:t>
+      </w:r>
+    </w:p>
+    <w:p>
+      <w:pPr>
+        <w:rPr>
+          <w:rFonts w:ascii="Garamond" w:hAnsi="Garamond"/>
+          <w:lang w:val="en-GB"/>
+        </w:rPr>
+      </w:pPr>
+      <w:r>
+        <w:rPr>
+          <w:rFonts w:ascii="Garamond" w:hAnsi="Garamond"/>
+          <w:b/>
+          <w:bCs/>
+          <w:lang w:val="en-GB"/>
+        </w:rPr>
+        <w:t>Step 3:</w:t>
+      </w:r>
+      <w:r>
+        <w:rPr>
+          <w:rFonts w:ascii="Garamond" w:hAnsi="Garamond"/>
+          <w:lang w:val="en-GB"/>
+        </w:rPr>
+        <w:t xml:space="preserve"> Compare results with ground truth gold data labels</w:t>
+      </w:r>
+    </w:p>
+    <w:p>
+      <w:pPr>
+        <w:rPr>
+          <w:rFonts w:ascii="Garamond" w:hAnsi="Garamond"/>
+          <w:lang w:val="en-GB"/>
+        </w:rPr>
+      </w:pPr>
+      <w:r>
+        <w:rPr>
+          <w:rFonts w:ascii="Garamond" w:hAnsi="Garamond"/>
+          <w:b/>
+          <w:bCs/>
+          <w:lang w:val="en-GB"/>
+        </w:rPr>
+        <w:t>Step 4:</w:t>
+      </w:r>
+      <w:r>
+        <w:rPr>
+          <w:rFonts w:ascii="Garamond" w:hAnsi="Garamond"/>
+          <w:lang w:val="en-GB"/>
+        </w:rPr>
+        <w:t xml:space="preserve"> Argue about time spent </w:t>
+      </w:r>
+    </w:p>
+    <w:p>
+      <w:pPr>
+        <w:rPr>
+          <w:rFonts w:ascii="Garamond" w:hAnsi="Garamond"/>
+          <w:sz w:val="32"/>
+          <w:szCs w:val="32"/>
+          <w:lang w:val="en-GB"/>
+        </w:rPr>
+      </w:pPr>
+    </w:p>
     <w:p>
       <w:pPr>
         <w:rPr>
@@ -278,15 +637,13 @@
         </w:rPr>
         <w:t xml:space="preserve">Different entity labels </w:t>
       </w:r>
-      <w:proofErr w:type="spellStart"/>
       <w:r>
         <w:rPr>
           <w:rFonts w:ascii="Garamond" w:hAnsi="Garamond"/>
           <w:lang w:val="en-US"/>
         </w:rPr>
-        <w:t>fot</w:t>
-      </w:r>
-      <w:proofErr w:type="spellEnd"/>
+        <w:t>for</w:t>
+      </w:r>
       <w:r>
         <w:rPr>
           <w:rFonts w:ascii="Garamond" w:hAnsi="Garamond"/>
@@ -432,6 +789,7 @@
           <w:rFonts w:ascii="Garamond" w:hAnsi="Garamond"/>
           <w:lang w:val="en-US"/>
         </w:rPr>
+        <w:lastRenderedPageBreak/>
         <w:t>3. Find the Overlapping “Hard Cases”</w:t>
       </w:r>
     </w:p>
@@ -511,28 +869,125 @@
       <w:pPr>
         <w:rPr>
           <w:rFonts w:ascii="Garamond" w:hAnsi="Garamond"/>
+          <w:lang w:val="en-GB"/>
+        </w:rPr>
+      </w:pPr>
+    </w:p>
+    <w:p>
+      <w:pPr>
+        <w:rPr>
+          <w:rFonts w:ascii="Garamond" w:hAnsi="Garamond"/>
+          <w:lang w:val="en-GB"/>
+        </w:rPr>
+      </w:pPr>
+    </w:p>
+    <w:p>
+      <w:pPr>
+        <w:rPr>
+          <w:rFonts w:ascii="Garamond" w:hAnsi="Garamond"/>
+          <w:lang w:val="en-GB"/>
+        </w:rPr>
+      </w:pPr>
+    </w:p>
+    <w:p>
+      <w:pPr>
+        <w:rPr>
+          <w:rFonts w:ascii="Garamond" w:hAnsi="Garamond"/>
+          <w:lang w:val="en-GB"/>
+        </w:rPr>
+      </w:pPr>
+    </w:p>
+    <w:p>
+      <w:pPr>
+        <w:rPr>
+          <w:rFonts w:ascii="Garamond" w:hAnsi="Garamond"/>
           <w:sz w:val="32"/>
           <w:szCs w:val="32"/>
           <w:lang w:val="en-GB"/>
         </w:rPr>
       </w:pPr>
-    </w:p>
-    <w:p>
-      <w:pPr>
+      <w:r>
         <w:rPr>
           <w:rFonts w:ascii="Garamond" w:hAnsi="Garamond"/>
           <w:sz w:val="32"/>
           <w:szCs w:val="32"/>
           <w:lang w:val="en-GB"/>
         </w:rPr>
-      </w:pPr>
-      <w:r>
+        <w:t>Notes from Rob at the presentation:</w:t>
+      </w:r>
+    </w:p>
+    <w:p>
+      <w:pPr>
+        <w:rPr>
+          <w:rFonts w:ascii="Garamond" w:hAnsi="Garamond"/>
+          <w:lang w:val="en-GB"/>
+        </w:rPr>
+      </w:pPr>
+      <w:r>
+        <w:rPr>
+          <w:rFonts w:ascii="Garamond" w:hAnsi="Garamond"/>
+          <w:lang w:val="en-GB"/>
+        </w:rPr>
+        <w:t>How do we evaluate the data?</w:t>
+      </w:r>
+    </w:p>
+    <w:p>
+      <w:pPr>
+        <w:rPr>
+          <w:rFonts w:ascii="Garamond" w:hAnsi="Garamond"/>
+          <w:lang w:val="en-GB"/>
+        </w:rPr>
+      </w:pPr>
+      <w:r>
+        <w:rPr>
+          <w:rFonts w:ascii="Garamond" w:hAnsi="Garamond"/>
+          <w:lang w:val="en-GB"/>
+        </w:rPr>
+        <w:t xml:space="preserve">Find large already-annotated data </w:t>
+      </w:r>
+      <w:proofErr w:type="spellStart"/>
+      <w:r>
+        <w:rPr>
+          <w:rFonts w:ascii="Garamond" w:hAnsi="Garamond"/>
+          <w:lang w:val="en-GB"/>
+        </w:rPr>
+        <w:t>s.t.</w:t>
+      </w:r>
+      <w:proofErr w:type="spellEnd"/>
+      <w:r>
+        <w:rPr>
+          <w:rFonts w:ascii="Garamond" w:hAnsi="Garamond"/>
+          <w:lang w:val="en-GB"/>
+        </w:rPr>
+        <w:t xml:space="preserve"> we have a ground truth to compare to.</w:t>
+      </w:r>
+    </w:p>
+    <w:p>
+      <w:pPr>
         <w:rPr>
           <w:rFonts w:ascii="Garamond" w:hAnsi="Garamond"/>
           <w:sz w:val="32"/>
           <w:szCs w:val="32"/>
           <w:lang w:val="en-GB"/>
         </w:rPr>
+      </w:pPr>
+    </w:p>
+    <w:p>
+      <w:pPr>
+        <w:rPr>
+          <w:rFonts w:ascii="Garamond" w:hAnsi="Garamond"/>
+          <w:sz w:val="32"/>
+          <w:szCs w:val="32"/>
+          <w:lang w:val="en-GB"/>
+        </w:rPr>
+      </w:pPr>
+      <w:r>
+        <w:rPr>
+          <w:rFonts w:ascii="Garamond" w:hAnsi="Garamond"/>
+          <w:sz w:val="32"/>
+          <w:szCs w:val="32"/>
+          <w:lang w:val="en-GB"/>
+        </w:rPr>
         <w:t>Important dates:</w:t>
       </w:r>
     </w:p>
@@ -846,7 +1301,6 @@
           <w:szCs w:val="32"/>
           <w:lang w:val="en-GB"/>
         </w:rPr>
-        <w:lastRenderedPageBreak/>
         <w:t>Email from Rob</w:t>
       </w:r>
       <w:r>
@@ -962,6 +1416,7 @@
         <w:rPr>
           <w:rFonts w:ascii="Garamond" w:hAnsi="Garamond"/>
         </w:rPr>
+        <w:lastRenderedPageBreak/>
         <w:t>To see what the other groups are doing (so please join at least the full hour of your presentation slot). Note that you can collaborate across groups as well, for example to annotate a dataset together.</w:t>
       </w:r>
     </w:p>
@@ -1348,7 +1803,6 @@
         <w:rPr>
           <w:rFonts w:ascii="Garamond" w:hAnsi="Garamond"/>
         </w:rPr>
-        <w:lastRenderedPageBreak/>
         <w:t>Algorithms and architectures: LSTM, SGD, Viterbi, Min edit distance, ...</w:t>
       </w:r>
     </w:p>
@@ -1478,6 +1932,7 @@
         <w:rPr>
           <w:rFonts w:ascii="Garamond" w:hAnsi="Garamond"/>
         </w:rPr>
+        <w:lastRenderedPageBreak/>
         <w:t xml:space="preserve">Hand in should be max. 5 </w:t>
       </w:r>
       <w:proofErr w:type="spellStart"/>
@@ -1512,21 +1967,7 @@
             <w:rStyle w:val="Hyperlink"/>
             <w:rFonts w:ascii="Garamond" w:hAnsi="Garamond"/>
           </w:rPr>
-          <w:t>https://gith</w:t>
-        </w:r>
-        <w:r>
-          <w:rPr>
-            <w:rStyle w:val="Hyperlink"/>
-            <w:rFonts w:ascii="Garamond" w:hAnsi="Garamond"/>
-          </w:rPr>
-          <w:t>u</w:t>
-        </w:r>
-        <w:r>
-          <w:rPr>
-            <w:rStyle w:val="Hyperlink"/>
-            <w:rFonts w:ascii="Garamond" w:hAnsi="Garamond"/>
-          </w:rPr>
-          <w:t>b.com/acl-org/acl-style-files</w:t>
+          <w:t>https://github.com/acl-org/acl-style-files</w:t>
         </w:r>
       </w:hyperlink>
       <w:r>
@@ -3024,7 +3465,6 @@
         <w:rPr>
           <w:rFonts w:ascii="Garamond" w:hAnsi="Garamond"/>
         </w:rPr>
-        <w:lastRenderedPageBreak/>
         <w:t>Precision and recall over spans instead of words</w:t>
       </w:r>
     </w:p>
@@ -3174,6 +3614,7 @@
           <w:b/>
           <w:bCs/>
         </w:rPr>
+        <w:lastRenderedPageBreak/>
         <w:t>Datasets:</w:t>
       </w:r>
       <w:r>
@@ -4664,7 +5105,6 @@
         <w:rPr>
           <w:rFonts w:ascii="Garamond" w:hAnsi="Garamond"/>
         </w:rPr>
-        <w:lastRenderedPageBreak/>
         <w:t>Slot and intent detection</w:t>
       </w:r>
       <w:commentRangeEnd w:id="2"/>

</xml_diff>

<commit_message>
omg i messed around with a bunch of stuff
</commit_message>
<xml_diff>
--- a/Overview_and_general_notes.docx
+++ b/Overview_and_general_notes.docx
@@ -877,9 +877,165 @@
       <w:pPr>
         <w:rPr>
           <w:rFonts w:ascii="Garamond" w:hAnsi="Garamond"/>
-          <w:lang w:val="en-GB"/>
-        </w:rPr>
-      </w:pPr>
+          <w:sz w:val="36"/>
+          <w:szCs w:val="36"/>
+          <w:lang w:val="en-GB"/>
+        </w:rPr>
+      </w:pPr>
+      <w:r>
+        <w:rPr>
+          <w:rFonts w:ascii="Garamond" w:hAnsi="Garamond"/>
+          <w:sz w:val="36"/>
+          <w:szCs w:val="36"/>
+          <w:lang w:val="en-GB"/>
+        </w:rPr>
+        <w:t>Possible datasets:</w:t>
+      </w:r>
+    </w:p>
+    <w:p>
+      <w:pPr>
+        <w:rPr>
+          <w:rFonts w:ascii="Garamond" w:hAnsi="Garamond"/>
+          <w:lang w:val="en-GB"/>
+        </w:rPr>
+      </w:pPr>
+      <w:r>
+        <w:rPr>
+          <w:rFonts w:ascii="Garamond" w:hAnsi="Garamond"/>
+          <w:lang w:val="en-GB"/>
+        </w:rPr>
+        <w:t>Gold standard:</w:t>
+      </w:r>
+    </w:p>
+    <w:p>
+      <w:pPr>
+        <w:rPr>
+          <w:rFonts w:ascii="Garamond" w:hAnsi="Garamond"/>
+          <w:lang w:val="en-GB"/>
+        </w:rPr>
+      </w:pPr>
+      <w:r>
+        <w:rPr>
+          <w:rFonts w:ascii="Garamond" w:hAnsi="Garamond"/>
+          <w:lang w:val="en-GB"/>
+        </w:rPr>
+        <w:t>Silver standard:</w:t>
+      </w:r>
+    </w:p>
+    <w:p>
+      <w:pPr>
+        <w:pStyle w:val="ListParagraph"/>
+        <w:numPr>
+          <w:ilvl w:val="0"/>
+          <w:numId w:val="6"/>
+        </w:numPr>
+        <w:rPr>
+          <w:rFonts w:ascii="Garamond" w:hAnsi="Garamond"/>
+          <w:lang w:val="en-GB"/>
+        </w:rPr>
+      </w:pPr>
+      <w:proofErr w:type="spellStart"/>
+      <w:r>
+        <w:rPr>
+          <w:rFonts w:ascii="Garamond" w:hAnsi="Garamond"/>
+          <w:lang w:val="en-GB"/>
+        </w:rPr>
+        <w:t>MultiCoNER</w:t>
+      </w:r>
+      <w:proofErr w:type="spellEnd"/>
+      <w:r>
+        <w:rPr>
+          <w:rFonts w:ascii="Garamond" w:hAnsi="Garamond"/>
+          <w:lang w:val="en-GB"/>
+        </w:rPr>
+        <w:t xml:space="preserve"> II (recommended by Rob in the lecture about project topics)</w:t>
+      </w:r>
+    </w:p>
+    <w:p>
+      <w:pPr>
+        <w:pStyle w:val="ListParagraph"/>
+        <w:numPr>
+          <w:ilvl w:val="0"/>
+          <w:numId w:val="6"/>
+        </w:numPr>
+        <w:rPr>
+          <w:rFonts w:ascii="Garamond" w:hAnsi="Garamond"/>
+          <w:lang w:val="en-GB"/>
+        </w:rPr>
+      </w:pPr>
+      <w:proofErr w:type="spellStart"/>
+      <w:r>
+        <w:rPr>
+          <w:rFonts w:ascii="Garamond" w:hAnsi="Garamond"/>
+          <w:lang w:val="en-GB"/>
+        </w:rPr>
+        <w:t>WikiAnn</w:t>
+      </w:r>
+      <w:proofErr w:type="spellEnd"/>
+      <w:r>
+        <w:rPr>
+          <w:rFonts w:ascii="Garamond" w:hAnsi="Garamond"/>
+          <w:lang w:val="en-GB"/>
+        </w:rPr>
+        <w:t xml:space="preserve"> (recommended by Rob in the lecture about project topics)</w:t>
+      </w:r>
+    </w:p>
+    <w:p>
+      <w:pPr>
+        <w:rPr>
+          <w:rFonts w:ascii="Garamond" w:hAnsi="Garamond"/>
+          <w:lang w:val="en-GB"/>
+        </w:rPr>
+      </w:pPr>
+      <w:r>
+        <w:rPr>
+          <w:rFonts w:ascii="Garamond" w:hAnsi="Garamond"/>
+          <w:lang w:val="en-GB"/>
+        </w:rPr>
+        <w:t>Synthetic dataset methods:</w:t>
+      </w:r>
+    </w:p>
+    <w:p>
+      <w:pPr>
+        <w:pStyle w:val="ListParagraph"/>
+        <w:numPr>
+          <w:ilvl w:val="0"/>
+          <w:numId w:val="6"/>
+        </w:numPr>
+        <w:rPr>
+          <w:rFonts w:ascii="Garamond" w:hAnsi="Garamond"/>
+          <w:lang w:val="en-GB"/>
+        </w:rPr>
+      </w:pPr>
+      <w:proofErr w:type="spellStart"/>
+      <w:r>
+        <w:rPr>
+          <w:rFonts w:ascii="Garamond" w:hAnsi="Garamond"/>
+          <w:lang w:val="en-GB"/>
+        </w:rPr>
+        <w:t>SpaCy</w:t>
+      </w:r>
+      <w:proofErr w:type="spellEnd"/>
+    </w:p>
+    <w:p>
+      <w:pPr>
+        <w:pStyle w:val="ListParagraph"/>
+        <w:numPr>
+          <w:ilvl w:val="0"/>
+          <w:numId w:val="6"/>
+        </w:numPr>
+        <w:rPr>
+          <w:rFonts w:ascii="Garamond" w:hAnsi="Garamond"/>
+          <w:lang w:val="en-GB"/>
+        </w:rPr>
+      </w:pPr>
+      <w:r>
+        <w:rPr>
+          <w:rFonts w:ascii="Garamond" w:hAnsi="Garamond"/>
+          <w:lang w:val="en-GB"/>
+        </w:rPr>
+        <w:t>Snorkel</w:t>
+      </w:r>
     </w:p>
     <w:p>
       <w:pPr>
@@ -1332,6 +1488,7 @@
         <w:rPr>
           <w:rFonts w:ascii="Garamond" w:hAnsi="Garamond"/>
         </w:rPr>
+        <w:lastRenderedPageBreak/>
         <w:t xml:space="preserve">Upload slots for your pdfs can be found on </w:t>
       </w:r>
       <w:proofErr w:type="spellStart"/>
@@ -1416,7 +1573,6 @@
         <w:rPr>
           <w:rFonts w:ascii="Garamond" w:hAnsi="Garamond"/>
         </w:rPr>
-        <w:lastRenderedPageBreak/>
         <w:t>To see what the other groups are doing (so please join at least the full hour of your presentation slot). Note that you can collaborate across groups as well, for example to annotate a dataset together.</w:t>
       </w:r>
     </w:p>
@@ -1821,6 +1977,7 @@
         <w:rPr>
           <w:rFonts w:ascii="Garamond" w:hAnsi="Garamond"/>
         </w:rPr>
+        <w:lastRenderedPageBreak/>
         <w:t>Skills: Basic POS tagging, regex, ...</w:t>
       </w:r>
     </w:p>
@@ -1932,7 +2089,6 @@
         <w:rPr>
           <w:rFonts w:ascii="Garamond" w:hAnsi="Garamond"/>
         </w:rPr>
-        <w:lastRenderedPageBreak/>
         <w:t xml:space="preserve">Hand in should be max. 5 </w:t>
       </w:r>
       <w:proofErr w:type="spellStart"/>
@@ -3483,6 +3639,7 @@
         <w:rPr>
           <w:rFonts w:ascii="Garamond" w:hAnsi="Garamond"/>
         </w:rPr>
+        <w:lastRenderedPageBreak/>
         <w:t>Conlleval.pl is the most common implementation</w:t>
       </w:r>
     </w:p>
@@ -3614,7 +3771,6 @@
           <w:b/>
           <w:bCs/>
         </w:rPr>
-        <w:lastRenderedPageBreak/>
         <w:t>Datasets:</w:t>
       </w:r>
       <w:r>
@@ -5785,6 +5941,118 @@
     </w:lvl>
   </w:abstractNum>
   <w:abstractNum w:abstractNumId="4" w15:restartNumberingAfterBreak="0">
+    <w:nsid w:val="68BA7D9D"/>
+    <w:multiLevelType w:val="hybridMultilevel"/>
+    <w:tmpl w:val="C7941414"/>
+    <w:lvl w:ilvl="0" w:tplc="69880A0C">
+      <w:numFmt w:val="bullet"/>
+      <w:lvlText w:val="-"/>
+      <w:lvlJc w:val="left"/>
+      <w:pPr>
+        <w:ind w:left="720" w:hanging="360"/>
+      </w:pPr>
+      <w:rPr>
+        <w:rFonts w:ascii="Garamond" w:eastAsiaTheme="minorHAnsi" w:hAnsi="Garamond" w:cstheme="minorBidi" w:hint="default"/>
+      </w:rPr>
+    </w:lvl>
+    <w:lvl w:ilvl="1" w:tplc="20000003" w:tentative="1">
+      <w:start w:val="1"/>
+      <w:numFmt w:val="bullet"/>
+      <w:lvlText w:val="o"/>
+      <w:lvlJc w:val="left"/>
+      <w:pPr>
+        <w:ind w:left="1440" w:hanging="360"/>
+      </w:pPr>
+      <w:rPr>
+        <w:rFonts w:ascii="Courier New" w:hAnsi="Courier New" w:cs="Courier New" w:hint="default"/>
+      </w:rPr>
+    </w:lvl>
+    <w:lvl w:ilvl="2" w:tplc="20000005" w:tentative="1">
+      <w:start w:val="1"/>
+      <w:numFmt w:val="bullet"/>
+      <w:lvlText w:val=""/>
+      <w:lvlJc w:val="left"/>
+      <w:pPr>
+        <w:ind w:left="2160" w:hanging="360"/>
+      </w:pPr>
+      <w:rPr>
+        <w:rFonts w:ascii="Wingdings" w:hAnsi="Wingdings" w:hint="default"/>
+      </w:rPr>
+    </w:lvl>
+    <w:lvl w:ilvl="3" w:tplc="20000001" w:tentative="1">
+      <w:start w:val="1"/>
+      <w:numFmt w:val="bullet"/>
+      <w:lvlText w:val=""/>
+      <w:lvlJc w:val="left"/>
+      <w:pPr>
+        <w:ind w:left="2880" w:hanging="360"/>
+      </w:pPr>
+      <w:rPr>
+        <w:rFonts w:ascii="Symbol" w:hAnsi="Symbol" w:hint="default"/>
+      </w:rPr>
+    </w:lvl>
+    <w:lvl w:ilvl="4" w:tplc="20000003" w:tentative="1">
+      <w:start w:val="1"/>
+      <w:numFmt w:val="bullet"/>
+      <w:lvlText w:val="o"/>
+      <w:lvlJc w:val="left"/>
+      <w:pPr>
+        <w:ind w:left="3600" w:hanging="360"/>
+      </w:pPr>
+      <w:rPr>
+        <w:rFonts w:ascii="Courier New" w:hAnsi="Courier New" w:cs="Courier New" w:hint="default"/>
+      </w:rPr>
+    </w:lvl>
+    <w:lvl w:ilvl="5" w:tplc="20000005" w:tentative="1">
+      <w:start w:val="1"/>
+      <w:numFmt w:val="bullet"/>
+      <w:lvlText w:val=""/>
+      <w:lvlJc w:val="left"/>
+      <w:pPr>
+        <w:ind w:left="4320" w:hanging="360"/>
+      </w:pPr>
+      <w:rPr>
+        <w:rFonts w:ascii="Wingdings" w:hAnsi="Wingdings" w:hint="default"/>
+      </w:rPr>
+    </w:lvl>
+    <w:lvl w:ilvl="6" w:tplc="20000001" w:tentative="1">
+      <w:start w:val="1"/>
+      <w:numFmt w:val="bullet"/>
+      <w:lvlText w:val=""/>
+      <w:lvlJc w:val="left"/>
+      <w:pPr>
+        <w:ind w:left="5040" w:hanging="360"/>
+      </w:pPr>
+      <w:rPr>
+        <w:rFonts w:ascii="Symbol" w:hAnsi="Symbol" w:hint="default"/>
+      </w:rPr>
+    </w:lvl>
+    <w:lvl w:ilvl="7" w:tplc="20000003" w:tentative="1">
+      <w:start w:val="1"/>
+      <w:numFmt w:val="bullet"/>
+      <w:lvlText w:val="o"/>
+      <w:lvlJc w:val="left"/>
+      <w:pPr>
+        <w:ind w:left="5760" w:hanging="360"/>
+      </w:pPr>
+      <w:rPr>
+        <w:rFonts w:ascii="Courier New" w:hAnsi="Courier New" w:cs="Courier New" w:hint="default"/>
+      </w:rPr>
+    </w:lvl>
+    <w:lvl w:ilvl="8" w:tplc="20000005" w:tentative="1">
+      <w:start w:val="1"/>
+      <w:numFmt w:val="bullet"/>
+      <w:lvlText w:val=""/>
+      <w:lvlJc w:val="left"/>
+      <w:pPr>
+        <w:ind w:left="6480" w:hanging="360"/>
+      </w:pPr>
+      <w:rPr>
+        <w:rFonts w:ascii="Wingdings" w:hAnsi="Wingdings" w:hint="default"/>
+      </w:rPr>
+    </w:lvl>
+  </w:abstractNum>
+  <w:abstractNum w:abstractNumId="5" w15:restartNumberingAfterBreak="0">
     <w:nsid w:val="78471FB6"/>
     <w:multiLevelType w:val="hybridMultilevel"/>
     <w:tmpl w:val="1EB4438C"/>
@@ -5897,7 +6165,7 @@
     </w:lvl>
   </w:abstractNum>
   <w:num w:numId="1" w16cid:durableId="1672949639">
-    <w:abstractNumId w:val="4"/>
+    <w:abstractNumId w:val="5"/>
   </w:num>
   <w:num w:numId="2" w16cid:durableId="1191796138">
     <w:abstractNumId w:val="0"/>
@@ -5910,6 +6178,9 @@
   </w:num>
   <w:num w:numId="5" w16cid:durableId="874125149">
     <w:abstractNumId w:val="1"/>
+  </w:num>
+  <w:num w:numId="6" w16cid:durableId="135030231">
+    <w:abstractNumId w:val="4"/>
   </w:num>
 </w:numbering>
 </file>

</xml_diff>